<commit_message>
Update for adding Graphic feature RTS, CTS but not process yet.
</commit_message>
<xml_diff>
--- a/TrackingAndRequirement.docx
+++ b/TrackingAndRequirement.docx
@@ -41,6 +41,19 @@
       <w:r>
         <w:tab/>
         <w:t>.solution: using properties \ setting.</w:t>
+      </w:r>
+    </w:p>
+    <w:p>
+      <w:pPr>
+        <w:pStyle w:val="ListParagraph"/>
+        <w:numPr>
+          <w:ilvl w:val="0"/>
+          <w:numId w:val="2"/>
+        </w:numPr>
+        <w:spacing w:after="0"/>
+      </w:pPr>
+      <w:r>
+        <w:t>Added!</w:t>
       </w:r>
     </w:p>
     <w:p>
@@ -74,6 +87,24 @@
     </w:p>
     <w:p>
       <w:pPr>
+        <w:pStyle w:val="ListParagraph"/>
+        <w:numPr>
+          <w:ilvl w:val="0"/>
+          <w:numId w:val="1"/>
+        </w:numPr>
+        <w:spacing w:after="0"/>
+      </w:pPr>
+      <w:r>
+        <w:t>Fixed</w:t>
+      </w:r>
+    </w:p>
+    <w:p>
+      <w:pPr>
+        <w:spacing w:after="0"/>
+      </w:pPr>
+    </w:p>
+    <w:p>
+      <w:pPr>
         <w:spacing w:after="0"/>
       </w:pPr>
       <w:bookmarkStart w:id="0" w:name="_GoBack"/>
@@ -87,6 +118,242 @@
     </w:sectPr>
   </w:body>
 </w:document>
+</file>
+
+<file path=word/numbering.xml><?xml version="1.0" encoding="utf-8"?>
+<w:numbering xmlns:wpc="http://schemas.microsoft.com/office/word/2010/wordprocessingCanvas" xmlns:mc="http://schemas.openxmlformats.org/markup-compatibility/2006" xmlns:o="urn:schemas-microsoft-com:office:office" xmlns:r="http://schemas.openxmlformats.org/officeDocument/2006/relationships" xmlns:m="http://schemas.openxmlformats.org/officeDocument/2006/math" xmlns:v="urn:schemas-microsoft-com:vml" xmlns:wp14="http://schemas.microsoft.com/office/word/2010/wordprocessingDrawing" xmlns:wp="http://schemas.openxmlformats.org/drawingml/2006/wordprocessingDrawing" xmlns:w10="urn:schemas-microsoft-com:office:word" xmlns:w="http://schemas.openxmlformats.org/wordprocessingml/2006/main" xmlns:w14="http://schemas.microsoft.com/office/word/2010/wordml" xmlns:wpg="http://schemas.microsoft.com/office/word/2010/wordprocessingGroup" xmlns:wpi="http://schemas.microsoft.com/office/word/2010/wordprocessingInk" xmlns:wne="http://schemas.microsoft.com/office/word/2006/wordml" xmlns:wps="http://schemas.microsoft.com/office/word/2010/wordprocessingShape" mc:Ignorable="w14 wp14">
+  <w:abstractNum w:abstractNumId="0">
+    <w:nsid w:val="3C4C6BFF"/>
+    <w:multiLevelType w:val="hybridMultilevel"/>
+    <w:tmpl w:val="F0A0D496"/>
+    <w:lvl w:ilvl="0" w:tplc="95C41B98">
+      <w:numFmt w:val="bullet"/>
+      <w:lvlText w:val=""/>
+      <w:lvlJc w:val="left"/>
+      <w:pPr>
+        <w:ind w:left="720" w:hanging="360"/>
+      </w:pPr>
+      <w:rPr>
+        <w:rFonts w:ascii="Wingdings" w:eastAsiaTheme="minorHAnsi" w:hAnsi="Wingdings" w:cstheme="minorBidi" w:hint="default"/>
+      </w:rPr>
+    </w:lvl>
+    <w:lvl w:ilvl="1" w:tplc="04090003" w:tentative="1">
+      <w:start w:val="1"/>
+      <w:numFmt w:val="bullet"/>
+      <w:lvlText w:val="o"/>
+      <w:lvlJc w:val="left"/>
+      <w:pPr>
+        <w:ind w:left="1440" w:hanging="360"/>
+      </w:pPr>
+      <w:rPr>
+        <w:rFonts w:ascii="Courier New" w:hAnsi="Courier New" w:cs="Courier New" w:hint="default"/>
+      </w:rPr>
+    </w:lvl>
+    <w:lvl w:ilvl="2" w:tplc="04090005" w:tentative="1">
+      <w:start w:val="1"/>
+      <w:numFmt w:val="bullet"/>
+      <w:lvlText w:val=""/>
+      <w:lvlJc w:val="left"/>
+      <w:pPr>
+        <w:ind w:left="2160" w:hanging="360"/>
+      </w:pPr>
+      <w:rPr>
+        <w:rFonts w:ascii="Wingdings" w:hAnsi="Wingdings" w:hint="default"/>
+      </w:rPr>
+    </w:lvl>
+    <w:lvl w:ilvl="3" w:tplc="04090001" w:tentative="1">
+      <w:start w:val="1"/>
+      <w:numFmt w:val="bullet"/>
+      <w:lvlText w:val=""/>
+      <w:lvlJc w:val="left"/>
+      <w:pPr>
+        <w:ind w:left="2880" w:hanging="360"/>
+      </w:pPr>
+      <w:rPr>
+        <w:rFonts w:ascii="Symbol" w:hAnsi="Symbol" w:hint="default"/>
+      </w:rPr>
+    </w:lvl>
+    <w:lvl w:ilvl="4" w:tplc="04090003" w:tentative="1">
+      <w:start w:val="1"/>
+      <w:numFmt w:val="bullet"/>
+      <w:lvlText w:val="o"/>
+      <w:lvlJc w:val="left"/>
+      <w:pPr>
+        <w:ind w:left="3600" w:hanging="360"/>
+      </w:pPr>
+      <w:rPr>
+        <w:rFonts w:ascii="Courier New" w:hAnsi="Courier New" w:cs="Courier New" w:hint="default"/>
+      </w:rPr>
+    </w:lvl>
+    <w:lvl w:ilvl="5" w:tplc="04090005" w:tentative="1">
+      <w:start w:val="1"/>
+      <w:numFmt w:val="bullet"/>
+      <w:lvlText w:val=""/>
+      <w:lvlJc w:val="left"/>
+      <w:pPr>
+        <w:ind w:left="4320" w:hanging="360"/>
+      </w:pPr>
+      <w:rPr>
+        <w:rFonts w:ascii="Wingdings" w:hAnsi="Wingdings" w:hint="default"/>
+      </w:rPr>
+    </w:lvl>
+    <w:lvl w:ilvl="6" w:tplc="04090001" w:tentative="1">
+      <w:start w:val="1"/>
+      <w:numFmt w:val="bullet"/>
+      <w:lvlText w:val=""/>
+      <w:lvlJc w:val="left"/>
+      <w:pPr>
+        <w:ind w:left="5040" w:hanging="360"/>
+      </w:pPr>
+      <w:rPr>
+        <w:rFonts w:ascii="Symbol" w:hAnsi="Symbol" w:hint="default"/>
+      </w:rPr>
+    </w:lvl>
+    <w:lvl w:ilvl="7" w:tplc="04090003" w:tentative="1">
+      <w:start w:val="1"/>
+      <w:numFmt w:val="bullet"/>
+      <w:lvlText w:val="o"/>
+      <w:lvlJc w:val="left"/>
+      <w:pPr>
+        <w:ind w:left="5760" w:hanging="360"/>
+      </w:pPr>
+      <w:rPr>
+        <w:rFonts w:ascii="Courier New" w:hAnsi="Courier New" w:cs="Courier New" w:hint="default"/>
+      </w:rPr>
+    </w:lvl>
+    <w:lvl w:ilvl="8" w:tplc="04090005" w:tentative="1">
+      <w:start w:val="1"/>
+      <w:numFmt w:val="bullet"/>
+      <w:lvlText w:val=""/>
+      <w:lvlJc w:val="left"/>
+      <w:pPr>
+        <w:ind w:left="6480" w:hanging="360"/>
+      </w:pPr>
+      <w:rPr>
+        <w:rFonts w:ascii="Wingdings" w:hAnsi="Wingdings" w:hint="default"/>
+      </w:rPr>
+    </w:lvl>
+  </w:abstractNum>
+  <w:abstractNum w:abstractNumId="1">
+    <w:nsid w:val="6B8473CC"/>
+    <w:multiLevelType w:val="hybridMultilevel"/>
+    <w:tmpl w:val="76086F24"/>
+    <w:lvl w:ilvl="0" w:tplc="189EBEDC">
+      <w:start w:val="22"/>
+      <w:numFmt w:val="bullet"/>
+      <w:lvlText w:val=""/>
+      <w:lvlJc w:val="left"/>
+      <w:pPr>
+        <w:ind w:left="720" w:hanging="360"/>
+      </w:pPr>
+      <w:rPr>
+        <w:rFonts w:ascii="Wingdings" w:eastAsiaTheme="minorHAnsi" w:hAnsi="Wingdings" w:cstheme="minorBidi" w:hint="default"/>
+      </w:rPr>
+    </w:lvl>
+    <w:lvl w:ilvl="1" w:tplc="04090003" w:tentative="1">
+      <w:start w:val="1"/>
+      <w:numFmt w:val="bullet"/>
+      <w:lvlText w:val="o"/>
+      <w:lvlJc w:val="left"/>
+      <w:pPr>
+        <w:ind w:left="1440" w:hanging="360"/>
+      </w:pPr>
+      <w:rPr>
+        <w:rFonts w:ascii="Courier New" w:hAnsi="Courier New" w:cs="Courier New" w:hint="default"/>
+      </w:rPr>
+    </w:lvl>
+    <w:lvl w:ilvl="2" w:tplc="04090005" w:tentative="1">
+      <w:start w:val="1"/>
+      <w:numFmt w:val="bullet"/>
+      <w:lvlText w:val=""/>
+      <w:lvlJc w:val="left"/>
+      <w:pPr>
+        <w:ind w:left="2160" w:hanging="360"/>
+      </w:pPr>
+      <w:rPr>
+        <w:rFonts w:ascii="Wingdings" w:hAnsi="Wingdings" w:hint="default"/>
+      </w:rPr>
+    </w:lvl>
+    <w:lvl w:ilvl="3" w:tplc="04090001" w:tentative="1">
+      <w:start w:val="1"/>
+      <w:numFmt w:val="bullet"/>
+      <w:lvlText w:val=""/>
+      <w:lvlJc w:val="left"/>
+      <w:pPr>
+        <w:ind w:left="2880" w:hanging="360"/>
+      </w:pPr>
+      <w:rPr>
+        <w:rFonts w:ascii="Symbol" w:hAnsi="Symbol" w:hint="default"/>
+      </w:rPr>
+    </w:lvl>
+    <w:lvl w:ilvl="4" w:tplc="04090003" w:tentative="1">
+      <w:start w:val="1"/>
+      <w:numFmt w:val="bullet"/>
+      <w:lvlText w:val="o"/>
+      <w:lvlJc w:val="left"/>
+      <w:pPr>
+        <w:ind w:left="3600" w:hanging="360"/>
+      </w:pPr>
+      <w:rPr>
+        <w:rFonts w:ascii="Courier New" w:hAnsi="Courier New" w:cs="Courier New" w:hint="default"/>
+      </w:rPr>
+    </w:lvl>
+    <w:lvl w:ilvl="5" w:tplc="04090005" w:tentative="1">
+      <w:start w:val="1"/>
+      <w:numFmt w:val="bullet"/>
+      <w:lvlText w:val=""/>
+      <w:lvlJc w:val="left"/>
+      <w:pPr>
+        <w:ind w:left="4320" w:hanging="360"/>
+      </w:pPr>
+      <w:rPr>
+        <w:rFonts w:ascii="Wingdings" w:hAnsi="Wingdings" w:hint="default"/>
+      </w:rPr>
+    </w:lvl>
+    <w:lvl w:ilvl="6" w:tplc="04090001" w:tentative="1">
+      <w:start w:val="1"/>
+      <w:numFmt w:val="bullet"/>
+      <w:lvlText w:val=""/>
+      <w:lvlJc w:val="left"/>
+      <w:pPr>
+        <w:ind w:left="5040" w:hanging="360"/>
+      </w:pPr>
+      <w:rPr>
+        <w:rFonts w:ascii="Symbol" w:hAnsi="Symbol" w:hint="default"/>
+      </w:rPr>
+    </w:lvl>
+    <w:lvl w:ilvl="7" w:tplc="04090003" w:tentative="1">
+      <w:start w:val="1"/>
+      <w:numFmt w:val="bullet"/>
+      <w:lvlText w:val="o"/>
+      <w:lvlJc w:val="left"/>
+      <w:pPr>
+        <w:ind w:left="5760" w:hanging="360"/>
+      </w:pPr>
+      <w:rPr>
+        <w:rFonts w:ascii="Courier New" w:hAnsi="Courier New" w:cs="Courier New" w:hint="default"/>
+      </w:rPr>
+    </w:lvl>
+    <w:lvl w:ilvl="8" w:tplc="04090005" w:tentative="1">
+      <w:start w:val="1"/>
+      <w:numFmt w:val="bullet"/>
+      <w:lvlText w:val=""/>
+      <w:lvlJc w:val="left"/>
+      <w:pPr>
+        <w:ind w:left="6480" w:hanging="360"/>
+      </w:pPr>
+      <w:rPr>
+        <w:rFonts w:ascii="Wingdings" w:hAnsi="Wingdings" w:hint="default"/>
+      </w:rPr>
+    </w:lvl>
+  </w:abstractNum>
+  <w:num w:numId="1">
+    <w:abstractNumId w:val="0"/>
+  </w:num>
+  <w:num w:numId="2">
+    <w:abstractNumId w:val="1"/>
+  </w:num>
+</w:numbering>
 </file>
 
 <file path=word/styles.xml><?xml version="1.0" encoding="utf-8"?>
@@ -276,6 +543,17 @@
     <w:semiHidden/>
     <w:unhideWhenUsed/>
   </w:style>
+  <w:style w:type="paragraph" w:styleId="ListParagraph">
+    <w:name w:val="List Paragraph"/>
+    <w:basedOn w:val="Normal"/>
+    <w:uiPriority w:val="34"/>
+    <w:qFormat/>
+    <w:rsid w:val="006D3409"/>
+    <w:pPr>
+      <w:ind w:left="720"/>
+      <w:contextualSpacing/>
+    </w:pPr>
+  </w:style>
 </w:styles>
 </file>
 
@@ -465,6 +743,17 @@
     <w:uiPriority w:val="99"/>
     <w:semiHidden/>
     <w:unhideWhenUsed/>
+  </w:style>
+  <w:style w:type="paragraph" w:styleId="ListParagraph">
+    <w:name w:val="List Paragraph"/>
+    <w:basedOn w:val="Normal"/>
+    <w:uiPriority w:val="34"/>
+    <w:qFormat/>
+    <w:rsid w:val="006D3409"/>
+    <w:pPr>
+      <w:ind w:left="720"/>
+      <w:contextualSpacing/>
+    </w:pPr>
   </w:style>
 </w:styles>
 </file>
@@ -724,7 +1013,7 @@
   <a:extraClrSchemeLst/>
   <a:extLst>
     <a:ext uri="{05A4C25C-085E-4340-85A3-A5531E510DB2}">
-      <thm15:themeFamily xmlns:thm15="http://schemas.microsoft.com/office/thememl/2012/main" xmlns="" name="Office Theme" id="{62F939B6-93AF-4DB8-9C6B-D6C7DFDC589F}" vid="{4A3C46E8-61CC-4603-A589-7422A47A8E4A}"/>
+      <thm15:themeFamily xmlns="" xmlns:thm15="http://schemas.microsoft.com/office/thememl/2012/main" name="Office Theme" id="{62F939B6-93AF-4DB8-9C6B-D6C7DFDC589F}" vid="{4A3C46E8-61CC-4603-A589-7422A47A8E4A}"/>
     </a:ext>
   </a:extLst>
 </a:theme>

</xml_diff>